<commit_message>
Working on the word Xml file.
</commit_message>
<xml_diff>
--- a/ATravelersGuideToSerdan/wwwroot/mfredrik.docx
+++ b/ATravelersGuideToSerdan/wwwroot/mfredrik.docx
@@ -2,23 +2,26 @@
 <file path=word/document.xml><?xml version="1.0" encoding="utf-8"?>
 <w:document xmlns:w="http://schemas.openxmlformats.org/wordprocessingml/2006/main">
   <w:body>
-    <w:p>
-      <w:r>
-        <w:t>Create text in body - CreateWordprocessingDocument</w:t>
-      </w:r>
-    </w:p>
     <w:tbl>
       <w:tblPr>
         <w:tblBorders>
-          <w:top w:val="dashed" w:sz="24"/>
-          <w:bottom w:val="dashed" w:sz="24"/>
-          <w:left w:val="dashed" w:sz="24"/>
-          <w:right w:val="dashed" w:sz="24"/>
-          <w:insideH w:val="dashed" w:sz="24"/>
-          <w:insideV w:val="dashed" w:sz="24"/>
+          <w:top w:val="basicThinLines" w:sz="10"/>
+          <w:bottom w:val="basicThinLines" w:sz="10"/>
+          <w:left w:val="basicThinLines" w:sz="10"/>
+          <w:right w:val="basicThinLines" w:sz="10"/>
         </w:tblBorders>
       </w:tblPr>
       <w:tr>
+        <w:tc>
+          <w:tcPr>
+            <w:tcW w:w="2400" w:type="dxa"/>
+          </w:tcPr>
+          <w:p>
+            <w:r>
+              <w:t>Serdan</w:t>
+            </w:r>
+          </w:p>
+        </w:tc>
         <w:tc>
           <w:tcPr>
             <w:tcW w:w="2400" w:type="dxa"/>

</xml_diff>